<commit_message>
Documento Final com aprendizado de todos
</commit_message>
<xml_diff>
--- a/Documento_Final_Vaccinus.docx
+++ b/Documento_Final_Vaccinus.docx
@@ -5683,61 +5683,7 @@
           <w:sz w:val="24"/>
           <w:szCs w:val="24"/>
         </w:rPr>
-        <w:t xml:space="preserve">Há a opção de verificar o monitoramento de temperatura de 04 contêineres distintos clicando nos botões “Contêiner 01, </w:t>
-      </w:r>
-      <w:r>
-        <w:rPr>
-          <w:rFonts w:ascii="Arial" w:hAnsi="Arial" w:cs="Arial"/>
-          <w:color w:val="000000" w:themeColor="text1"/>
-          <w:sz w:val="24"/>
-          <w:szCs w:val="24"/>
-        </w:rPr>
-        <w:t>Contêiner 0</w:t>
-      </w:r>
-      <w:r>
-        <w:rPr>
-          <w:rFonts w:ascii="Arial" w:hAnsi="Arial" w:cs="Arial"/>
-          <w:color w:val="000000" w:themeColor="text1"/>
-          <w:sz w:val="24"/>
-          <w:szCs w:val="24"/>
-        </w:rPr>
-        <w:t xml:space="preserve">2, </w:t>
-      </w:r>
-      <w:r>
-        <w:rPr>
-          <w:rFonts w:ascii="Arial" w:hAnsi="Arial" w:cs="Arial"/>
-          <w:color w:val="000000" w:themeColor="text1"/>
-          <w:sz w:val="24"/>
-          <w:szCs w:val="24"/>
-        </w:rPr>
-        <w:t>Contêiner 0</w:t>
-      </w:r>
-      <w:r>
-        <w:rPr>
-          <w:rFonts w:ascii="Arial" w:hAnsi="Arial" w:cs="Arial"/>
-          <w:color w:val="000000" w:themeColor="text1"/>
-          <w:sz w:val="24"/>
-          <w:szCs w:val="24"/>
-        </w:rPr>
-        <w:t xml:space="preserve">3 ou </w:t>
-      </w:r>
-      <w:r>
-        <w:rPr>
-          <w:rFonts w:ascii="Arial" w:hAnsi="Arial" w:cs="Arial"/>
-          <w:color w:val="000000" w:themeColor="text1"/>
-          <w:sz w:val="24"/>
-          <w:szCs w:val="24"/>
-        </w:rPr>
-        <w:t>Contêiner 0</w:t>
-      </w:r>
-      <w:r>
-        <w:rPr>
-          <w:rFonts w:ascii="Arial" w:hAnsi="Arial" w:cs="Arial"/>
-          <w:color w:val="000000" w:themeColor="text1"/>
-          <w:sz w:val="24"/>
-          <w:szCs w:val="24"/>
-        </w:rPr>
-        <w:t>4”</w:t>
+        <w:t>Há a opção de verificar o monitoramento de temperatura de 04 contêineres distintos clicando nos botões “Contêiner 01, Contêiner 02, Contêiner 03 ou Contêiner 04”</w:t>
       </w:r>
       <w:r>
         <w:rPr>
@@ -6532,6 +6478,7 @@
           <w:rFonts w:ascii="Arial" w:hAnsi="Arial" w:cs="Arial"/>
           <w:b/>
           <w:bCs/>
+          <w:noProof/>
           <w:color w:val="000000" w:themeColor="text1"/>
         </w:rPr>
         <w:drawing>
@@ -7215,16 +7162,300 @@
           <w:sz w:val="24"/>
           <w:szCs w:val="24"/>
         </w:rPr>
-        <w:t>resultados agora somados auxiliaram na conclusão deste projeto. O integrante Renato</w:t>
-      </w:r>
-      <w:r>
-        <w:rPr>
-          <w:rFonts w:ascii="Arial" w:hAnsi="Arial" w:cs="Arial"/>
-          <w:color w:val="000000" w:themeColor="text1"/>
-          <w:sz w:val="24"/>
-          <w:szCs w:val="24"/>
-        </w:rPr>
-        <w:t xml:space="preserve"> cita que teve dificuldade em especial com a estilização do site em CSS o integrante XXXXXXXXXXXXXXXXXXXXXXXXXXXXXXXXXXXXXXXXXXXXXXXXXXXXXXXXXXXXXXXXXXXXXXXXXXXXXXXXXXXXXXXXXXXXXXXXXXXXXXXXXXXXXXXXX</w:t>
+        <w:t xml:space="preserve">resultados agora somados auxiliaram na conclusão deste projeto. O integrante </w:t>
+      </w:r>
+      <w:r>
+        <w:rPr>
+          <w:rFonts w:ascii="Arial" w:hAnsi="Arial" w:cs="Arial"/>
+          <w:b/>
+          <w:bCs/>
+          <w:color w:val="000000" w:themeColor="text1"/>
+          <w:sz w:val="24"/>
+          <w:szCs w:val="24"/>
+        </w:rPr>
+        <w:t>Renato</w:t>
+      </w:r>
+      <w:r>
+        <w:rPr>
+          <w:rFonts w:ascii="Arial" w:hAnsi="Arial" w:cs="Arial"/>
+          <w:color w:val="000000" w:themeColor="text1"/>
+          <w:sz w:val="24"/>
+          <w:szCs w:val="24"/>
+        </w:rPr>
+        <w:t xml:space="preserve"> cita que teve dificuldade em especial com a estilização do site em CSS</w:t>
+      </w:r>
+      <w:r>
+        <w:rPr>
+          <w:rFonts w:ascii="Arial" w:hAnsi="Arial" w:cs="Arial"/>
+          <w:color w:val="000000" w:themeColor="text1"/>
+          <w:sz w:val="24"/>
+          <w:szCs w:val="24"/>
+        </w:rPr>
+        <w:t>.</w:t>
+      </w:r>
+      <w:r>
+        <w:rPr>
+          <w:rFonts w:ascii="Arial" w:hAnsi="Arial" w:cs="Arial"/>
+          <w:color w:val="000000" w:themeColor="text1"/>
+          <w:sz w:val="24"/>
+          <w:szCs w:val="24"/>
+        </w:rPr>
+        <w:t xml:space="preserve"> </w:t>
+      </w:r>
+      <w:r>
+        <w:rPr>
+          <w:rFonts w:ascii="Arial" w:hAnsi="Arial" w:cs="Arial"/>
+          <w:color w:val="000000" w:themeColor="text1"/>
+          <w:sz w:val="24"/>
+          <w:szCs w:val="24"/>
+        </w:rPr>
+        <w:t>O</w:t>
+      </w:r>
+      <w:r>
+        <w:rPr>
+          <w:rFonts w:ascii="Arial" w:hAnsi="Arial" w:cs="Arial"/>
+          <w:color w:val="000000" w:themeColor="text1"/>
+          <w:sz w:val="24"/>
+          <w:szCs w:val="24"/>
+        </w:rPr>
+        <w:t xml:space="preserve"> </w:t>
+      </w:r>
+      <w:r>
+        <w:rPr>
+          <w:rFonts w:ascii="Arial" w:hAnsi="Arial" w:cs="Arial"/>
+          <w:color w:val="000000" w:themeColor="text1"/>
+          <w:sz w:val="24"/>
+          <w:szCs w:val="24"/>
+        </w:rPr>
+        <w:t xml:space="preserve">fundador </w:t>
+      </w:r>
+      <w:r>
+        <w:rPr>
+          <w:rFonts w:ascii="Arial" w:hAnsi="Arial" w:cs="Arial"/>
+          <w:b/>
+          <w:bCs/>
+          <w:color w:val="000000" w:themeColor="text1"/>
+          <w:sz w:val="24"/>
+          <w:szCs w:val="24"/>
+        </w:rPr>
+        <w:t>M. Daniel</w:t>
+      </w:r>
+      <w:r>
+        <w:rPr>
+          <w:rFonts w:ascii="Arial" w:hAnsi="Arial" w:cs="Arial"/>
+          <w:color w:val="000000" w:themeColor="text1"/>
+          <w:sz w:val="24"/>
+          <w:szCs w:val="24"/>
+        </w:rPr>
+        <w:t xml:space="preserve"> cita que teve grande dificuldade com aprendizado de termos técnicos e expressões técnicas, principalmente com siglas. O integrante</w:t>
+      </w:r>
+      <w:r>
+        <w:rPr>
+          <w:rFonts w:ascii="Arial" w:hAnsi="Arial" w:cs="Arial"/>
+          <w:color w:val="000000" w:themeColor="text1"/>
+          <w:sz w:val="24"/>
+          <w:szCs w:val="24"/>
+        </w:rPr>
+        <w:t xml:space="preserve"> </w:t>
+      </w:r>
+      <w:r>
+        <w:rPr>
+          <w:rFonts w:ascii="Arial" w:hAnsi="Arial" w:cs="Arial"/>
+          <w:b/>
+          <w:bCs/>
+          <w:color w:val="000000" w:themeColor="text1"/>
+          <w:sz w:val="24"/>
+          <w:szCs w:val="24"/>
+        </w:rPr>
+        <w:t>Guilherme</w:t>
+      </w:r>
+      <w:r>
+        <w:rPr>
+          <w:rFonts w:ascii="Arial" w:hAnsi="Arial" w:cs="Arial"/>
+          <w:color w:val="000000" w:themeColor="text1"/>
+          <w:sz w:val="24"/>
+          <w:szCs w:val="24"/>
+        </w:rPr>
+        <w:t>, diz que desenvolveu muito seu front-</w:t>
+      </w:r>
+      <w:proofErr w:type="spellStart"/>
+      <w:r>
+        <w:rPr>
+          <w:rFonts w:ascii="Arial" w:hAnsi="Arial" w:cs="Arial"/>
+          <w:color w:val="000000" w:themeColor="text1"/>
+          <w:sz w:val="24"/>
+          <w:szCs w:val="24"/>
+        </w:rPr>
+        <w:t>end</w:t>
+      </w:r>
+      <w:proofErr w:type="spellEnd"/>
+      <w:r>
+        <w:rPr>
+          <w:rFonts w:ascii="Arial" w:hAnsi="Arial" w:cs="Arial"/>
+          <w:color w:val="000000" w:themeColor="text1"/>
+          <w:sz w:val="24"/>
+          <w:szCs w:val="24"/>
+        </w:rPr>
+        <w:t xml:space="preserve"> e </w:t>
+      </w:r>
+      <w:proofErr w:type="spellStart"/>
+      <w:r>
+        <w:rPr>
+          <w:rFonts w:ascii="Arial" w:hAnsi="Arial" w:cs="Arial"/>
+          <w:color w:val="000000" w:themeColor="text1"/>
+          <w:sz w:val="24"/>
+          <w:szCs w:val="24"/>
+        </w:rPr>
+        <w:t>back-end</w:t>
+      </w:r>
+      <w:proofErr w:type="spellEnd"/>
+      <w:r>
+        <w:rPr>
+          <w:rFonts w:ascii="Arial" w:hAnsi="Arial" w:cs="Arial"/>
+          <w:color w:val="000000" w:themeColor="text1"/>
+          <w:sz w:val="24"/>
+          <w:szCs w:val="24"/>
+        </w:rPr>
+        <w:t xml:space="preserve"> ao decorrer do semestre. O fundador </w:t>
+      </w:r>
+      <w:r>
+        <w:rPr>
+          <w:rFonts w:ascii="Arial" w:hAnsi="Arial" w:cs="Arial"/>
+          <w:b/>
+          <w:bCs/>
+          <w:color w:val="000000" w:themeColor="text1"/>
+          <w:sz w:val="24"/>
+          <w:szCs w:val="24"/>
+        </w:rPr>
+        <w:t>Nicolas</w:t>
+      </w:r>
+      <w:r>
+        <w:rPr>
+          <w:rFonts w:ascii="Arial" w:hAnsi="Arial" w:cs="Arial"/>
+          <w:color w:val="000000" w:themeColor="text1"/>
+          <w:sz w:val="24"/>
+          <w:szCs w:val="24"/>
+        </w:rPr>
+        <w:t xml:space="preserve"> diz ter desenvolvido melhor seu front-</w:t>
+      </w:r>
+      <w:proofErr w:type="spellStart"/>
+      <w:r>
+        <w:rPr>
+          <w:rFonts w:ascii="Arial" w:hAnsi="Arial" w:cs="Arial"/>
+          <w:color w:val="000000" w:themeColor="text1"/>
+          <w:sz w:val="24"/>
+          <w:szCs w:val="24"/>
+        </w:rPr>
+        <w:t>end</w:t>
+      </w:r>
+      <w:proofErr w:type="spellEnd"/>
+      <w:r>
+        <w:rPr>
+          <w:rFonts w:ascii="Arial" w:hAnsi="Arial" w:cs="Arial"/>
+          <w:color w:val="000000" w:themeColor="text1"/>
+          <w:sz w:val="24"/>
+          <w:szCs w:val="24"/>
+        </w:rPr>
+        <w:t xml:space="preserve"> e que superou muito.</w:t>
+      </w:r>
+      <w:r>
+        <w:rPr>
+          <w:rFonts w:ascii="Arial" w:hAnsi="Arial" w:cs="Arial"/>
+          <w:color w:val="000000" w:themeColor="text1"/>
+          <w:sz w:val="24"/>
+          <w:szCs w:val="24"/>
+        </w:rPr>
+        <w:t xml:space="preserve"> O integrante </w:t>
+      </w:r>
+      <w:r>
+        <w:rPr>
+          <w:rFonts w:ascii="Arial" w:hAnsi="Arial" w:cs="Arial"/>
+          <w:b/>
+          <w:bCs/>
+          <w:color w:val="000000" w:themeColor="text1"/>
+          <w:sz w:val="24"/>
+          <w:szCs w:val="24"/>
+        </w:rPr>
+        <w:t>André</w:t>
+      </w:r>
+      <w:r>
+        <w:rPr>
+          <w:rFonts w:ascii="Arial" w:hAnsi="Arial" w:cs="Arial"/>
+          <w:color w:val="000000" w:themeColor="text1"/>
+          <w:sz w:val="24"/>
+          <w:szCs w:val="24"/>
+        </w:rPr>
+        <w:t xml:space="preserve">, diz ter aprendido muito na parte Teórica T.I, e no </w:t>
+      </w:r>
+      <w:proofErr w:type="spellStart"/>
+      <w:r>
+        <w:rPr>
+          <w:rFonts w:ascii="Arial" w:hAnsi="Arial" w:cs="Arial"/>
+          <w:color w:val="000000" w:themeColor="text1"/>
+          <w:sz w:val="24"/>
+          <w:szCs w:val="24"/>
+        </w:rPr>
+        <w:t>back</w:t>
+      </w:r>
+      <w:proofErr w:type="spellEnd"/>
+      <w:r>
+        <w:rPr>
+          <w:rFonts w:ascii="Arial" w:hAnsi="Arial" w:cs="Arial"/>
+          <w:color w:val="000000" w:themeColor="text1"/>
+          <w:sz w:val="24"/>
+          <w:szCs w:val="24"/>
+        </w:rPr>
+        <w:t xml:space="preserve"> e front end. A integrante </w:t>
+      </w:r>
+      <w:r>
+        <w:rPr>
+          <w:rFonts w:ascii="Arial" w:hAnsi="Arial" w:cs="Arial"/>
+          <w:b/>
+          <w:bCs/>
+          <w:color w:val="000000" w:themeColor="text1"/>
+          <w:sz w:val="24"/>
+          <w:szCs w:val="24"/>
+        </w:rPr>
+        <w:t>Priscila</w:t>
+      </w:r>
+      <w:r>
+        <w:rPr>
+          <w:rFonts w:ascii="Arial" w:hAnsi="Arial" w:cs="Arial"/>
+          <w:color w:val="000000" w:themeColor="text1"/>
+          <w:sz w:val="24"/>
+          <w:szCs w:val="24"/>
+        </w:rPr>
+        <w:t xml:space="preserve">, cita </w:t>
+      </w:r>
+      <w:r>
+        <w:rPr>
+          <w:rFonts w:ascii="Arial" w:hAnsi="Arial" w:cs="Arial"/>
+          <w:color w:val="000000" w:themeColor="text1"/>
+          <w:sz w:val="24"/>
+          <w:szCs w:val="24"/>
+        </w:rPr>
+        <w:lastRenderedPageBreak/>
+        <w:t>ter tido muita dificuldade em Front-</w:t>
+      </w:r>
+      <w:proofErr w:type="spellStart"/>
+      <w:r>
+        <w:rPr>
+          <w:rFonts w:ascii="Arial" w:hAnsi="Arial" w:cs="Arial"/>
+          <w:color w:val="000000" w:themeColor="text1"/>
+          <w:sz w:val="24"/>
+          <w:szCs w:val="24"/>
+        </w:rPr>
+        <w:t>end</w:t>
+      </w:r>
+      <w:proofErr w:type="spellEnd"/>
+      <w:r>
+        <w:rPr>
+          <w:rFonts w:ascii="Arial" w:hAnsi="Arial" w:cs="Arial"/>
+          <w:color w:val="000000" w:themeColor="text1"/>
+          <w:sz w:val="24"/>
+          <w:szCs w:val="24"/>
+        </w:rPr>
+        <w:t>, Aprender a lidar com trabalho em Grupo, e as Metodologias novas, como Scrum.</w:t>
       </w:r>
     </w:p>
     <w:p>
@@ -7247,7 +7478,6 @@
           <w:sz w:val="24"/>
           <w:szCs w:val="24"/>
         </w:rPr>
-        <w:lastRenderedPageBreak/>
         <w:t>5.3 CONSIDERAÇÕES FINAIS SOBRE A EVOLUÇÃO DA SOLUÇÃO</w:t>
       </w:r>
       <w:bookmarkEnd w:id="32"/>

</xml_diff>

<commit_message>
Documento Final atualizado e em PDF
</commit_message>
<xml_diff>
--- a/Documento_Final_Vaccinus.docx
+++ b/Documento_Final_Vaccinus.docx
@@ -308,7 +308,7 @@
             </w:rPr>
             <w:fldChar w:fldCharType="separate"/>
           </w:r>
-          <w:hyperlink w:anchor="_Toc58236934" w:history="1">
+          <w:hyperlink w:anchor="_Toc58351669" w:history="1">
             <w:r>
               <w:rPr>
                 <w:rStyle w:val="Hyperlink"/>
@@ -342,7 +342,7 @@
                 <w:webHidden/>
                 <w:color w:val="000000" w:themeColor="text1"/>
               </w:rPr>
-              <w:instrText xml:space="preserve"> PAGEREF _Toc58236934 \h </w:instrText>
+              <w:instrText xml:space="preserve"> PAGEREF _Toc58351669 \h </w:instrText>
             </w:r>
             <w:r>
               <w:rPr>
@@ -394,7 +394,7 @@
               <w:szCs w:val="22"/>
             </w:rPr>
           </w:pPr>
-          <w:hyperlink w:anchor="_Toc58236935" w:history="1">
+          <w:hyperlink w:anchor="_Toc58351670" w:history="1">
             <w:r>
               <w:rPr>
                 <w:rStyle w:val="Hyperlink"/>
@@ -426,7 +426,7 @@
                 <w:webHidden/>
                 <w:color w:val="000000" w:themeColor="text1"/>
               </w:rPr>
-              <w:instrText xml:space="preserve"> PAGEREF _Toc58236935 \h </w:instrText>
+              <w:instrText xml:space="preserve"> PAGEREF _Toc58351670 \h </w:instrText>
             </w:r>
             <w:r>
               <w:rPr>
@@ -478,7 +478,7 @@
               <w:szCs w:val="22"/>
             </w:rPr>
           </w:pPr>
-          <w:hyperlink w:anchor="_Toc58236936" w:history="1">
+          <w:hyperlink w:anchor="_Toc58351671" w:history="1">
             <w:r>
               <w:rPr>
                 <w:rStyle w:val="Hyperlink"/>
@@ -510,7 +510,7 @@
                 <w:webHidden/>
                 <w:color w:val="000000" w:themeColor="text1"/>
               </w:rPr>
-              <w:instrText xml:space="preserve"> PAGEREF _Toc58236936 \h </w:instrText>
+              <w:instrText xml:space="preserve"> PAGEREF _Toc58351671 \h </w:instrText>
             </w:r>
             <w:r>
               <w:rPr>
@@ -562,7 +562,7 @@
               <w:szCs w:val="22"/>
             </w:rPr>
           </w:pPr>
-          <w:hyperlink w:anchor="_Toc58236937" w:history="1">
+          <w:hyperlink w:anchor="_Toc58351672" w:history="1">
             <w:r>
               <w:rPr>
                 <w:rStyle w:val="Hyperlink"/>
@@ -594,7 +594,7 @@
                 <w:webHidden/>
                 <w:color w:val="000000" w:themeColor="text1"/>
               </w:rPr>
-              <w:instrText xml:space="preserve"> PAGEREF _Toc58236937 \h </w:instrText>
+              <w:instrText xml:space="preserve"> PAGEREF _Toc58351672 \h </w:instrText>
             </w:r>
             <w:r>
               <w:rPr>
@@ -646,7 +646,7 @@
               <w:szCs w:val="22"/>
             </w:rPr>
           </w:pPr>
-          <w:hyperlink w:anchor="_Toc58236938" w:history="1">
+          <w:hyperlink w:anchor="_Toc58351673" w:history="1">
             <w:r>
               <w:rPr>
                 <w:rStyle w:val="Hyperlink"/>
@@ -678,7 +678,7 @@
                 <w:webHidden/>
                 <w:color w:val="000000" w:themeColor="text1"/>
               </w:rPr>
-              <w:instrText xml:space="preserve"> PAGEREF _Toc58236938 \h </w:instrText>
+              <w:instrText xml:space="preserve"> PAGEREF _Toc58351673 \h </w:instrText>
             </w:r>
             <w:r>
               <w:rPr>
@@ -730,7 +730,7 @@
               <w:szCs w:val="22"/>
             </w:rPr>
           </w:pPr>
-          <w:hyperlink w:anchor="_Toc58236939" w:history="1">
+          <w:hyperlink w:anchor="_Toc58351674" w:history="1">
             <w:r>
               <w:rPr>
                 <w:rStyle w:val="Hyperlink"/>
@@ -762,7 +762,7 @@
                 <w:webHidden/>
                 <w:color w:val="000000" w:themeColor="text1"/>
               </w:rPr>
-              <w:instrText xml:space="preserve"> PAGEREF _Toc58236939 \h </w:instrText>
+              <w:instrText xml:space="preserve"> PAGEREF _Toc58351674 \h </w:instrText>
             </w:r>
             <w:r>
               <w:rPr>
@@ -814,7 +814,7 @@
               <w:szCs w:val="22"/>
             </w:rPr>
           </w:pPr>
-          <w:hyperlink w:anchor="_Toc58236940" w:history="1">
+          <w:hyperlink w:anchor="_Toc58351675" w:history="1">
             <w:r>
               <w:rPr>
                 <w:rStyle w:val="Hyperlink"/>
@@ -846,7 +846,7 @@
                 <w:webHidden/>
                 <w:color w:val="000000" w:themeColor="text1"/>
               </w:rPr>
-              <w:instrText xml:space="preserve"> PAGEREF _Toc58236940 \h </w:instrText>
+              <w:instrText xml:space="preserve"> PAGEREF _Toc58351675 \h </w:instrText>
             </w:r>
             <w:r>
               <w:rPr>
@@ -898,7 +898,7 @@
               <w:szCs w:val="22"/>
             </w:rPr>
           </w:pPr>
-          <w:hyperlink w:anchor="_Toc58236941" w:history="1">
+          <w:hyperlink w:anchor="_Toc58351676" w:history="1">
             <w:r>
               <w:rPr>
                 <w:rStyle w:val="Hyperlink"/>
@@ -930,7 +930,7 @@
                 <w:webHidden/>
                 <w:color w:val="000000" w:themeColor="text1"/>
               </w:rPr>
-              <w:instrText xml:space="preserve"> PAGEREF _Toc58236941 \h </w:instrText>
+              <w:instrText xml:space="preserve"> PAGEREF _Toc58351676 \h </w:instrText>
             </w:r>
             <w:r>
               <w:rPr>
@@ -982,7 +982,7 @@
               <w:szCs w:val="22"/>
             </w:rPr>
           </w:pPr>
-          <w:hyperlink w:anchor="_Toc58236942" w:history="1">
+          <w:hyperlink w:anchor="_Toc58351677" w:history="1">
             <w:r>
               <w:rPr>
                 <w:rStyle w:val="Hyperlink"/>
@@ -1034,7 +1034,7 @@
                 <w:webHidden/>
                 <w:color w:val="000000" w:themeColor="text1"/>
               </w:rPr>
-              <w:instrText xml:space="preserve"> PAGEREF _Toc58236942 \h </w:instrText>
+              <w:instrText xml:space="preserve"> PAGEREF _Toc58351677 \h </w:instrText>
             </w:r>
             <w:r>
               <w:rPr>
@@ -1086,7 +1086,7 @@
               <w:szCs w:val="22"/>
             </w:rPr>
           </w:pPr>
-          <w:hyperlink w:anchor="_Toc58236943" w:history="1">
+          <w:hyperlink w:anchor="_Toc58351678" w:history="1">
             <w:r>
               <w:rPr>
                 <w:rStyle w:val="Hyperlink"/>
@@ -1118,7 +1118,7 @@
                 <w:webHidden/>
                 <w:color w:val="000000" w:themeColor="text1"/>
               </w:rPr>
-              <w:instrText xml:space="preserve"> PAGEREF _Toc58236943 \h </w:instrText>
+              <w:instrText xml:space="preserve"> PAGEREF _Toc58351678 \h </w:instrText>
             </w:r>
             <w:r>
               <w:rPr>
@@ -1170,7 +1170,7 @@
               <w:szCs w:val="22"/>
             </w:rPr>
           </w:pPr>
-          <w:hyperlink w:anchor="_Toc58236944" w:history="1">
+          <w:hyperlink w:anchor="_Toc58351679" w:history="1">
             <w:r>
               <w:rPr>
                 <w:rStyle w:val="Hyperlink"/>
@@ -1204,7 +1204,7 @@
                 <w:webHidden/>
                 <w:color w:val="000000" w:themeColor="text1"/>
               </w:rPr>
-              <w:instrText xml:space="preserve"> PAGEREF _Toc58236944 \h </w:instrText>
+              <w:instrText xml:space="preserve"> PAGEREF _Toc58351679 \h </w:instrText>
             </w:r>
             <w:r>
               <w:rPr>
@@ -1256,7 +1256,7 @@
               <w:szCs w:val="22"/>
             </w:rPr>
           </w:pPr>
-          <w:hyperlink w:anchor="_Toc58236945" w:history="1">
+          <w:hyperlink w:anchor="_Toc58351680" w:history="1">
             <w:r>
               <w:rPr>
                 <w:rStyle w:val="Hyperlink"/>
@@ -1288,7 +1288,7 @@
                 <w:webHidden/>
                 <w:color w:val="000000" w:themeColor="text1"/>
               </w:rPr>
-              <w:instrText xml:space="preserve"> PAGEREF _Toc58236945 \h </w:instrText>
+              <w:instrText xml:space="preserve"> PAGEREF _Toc58351680 \h </w:instrText>
             </w:r>
             <w:r>
               <w:rPr>
@@ -1340,7 +1340,7 @@
               <w:szCs w:val="22"/>
             </w:rPr>
           </w:pPr>
-          <w:hyperlink w:anchor="_Toc58236946" w:history="1">
+          <w:hyperlink w:anchor="_Toc58351681" w:history="1">
             <w:r>
               <w:rPr>
                 <w:rStyle w:val="Hyperlink"/>
@@ -1372,7 +1372,7 @@
                 <w:webHidden/>
                 <w:color w:val="000000" w:themeColor="text1"/>
               </w:rPr>
-              <w:instrText xml:space="preserve"> PAGEREF _Toc58236946 \h </w:instrText>
+              <w:instrText xml:space="preserve"> PAGEREF _Toc58351681 \h </w:instrText>
             </w:r>
             <w:r>
               <w:rPr>
@@ -1424,7 +1424,7 @@
               <w:szCs w:val="22"/>
             </w:rPr>
           </w:pPr>
-          <w:hyperlink w:anchor="_Toc58236947" w:history="1">
+          <w:hyperlink w:anchor="_Toc58351682" w:history="1">
             <w:r>
               <w:rPr>
                 <w:rStyle w:val="Hyperlink"/>
@@ -1456,7 +1456,7 @@
                 <w:webHidden/>
                 <w:color w:val="000000" w:themeColor="text1"/>
               </w:rPr>
-              <w:instrText xml:space="preserve"> PAGEREF _Toc58236947 \h </w:instrText>
+              <w:instrText xml:space="preserve"> PAGEREF _Toc58351682 \h </w:instrText>
             </w:r>
             <w:r>
               <w:rPr>
@@ -1508,7 +1508,7 @@
               <w:szCs w:val="22"/>
             </w:rPr>
           </w:pPr>
-          <w:hyperlink w:anchor="_Toc58236948" w:history="1">
+          <w:hyperlink w:anchor="_Toc58351683" w:history="1">
             <w:r>
               <w:rPr>
                 <w:rStyle w:val="Hyperlink"/>
@@ -1540,7 +1540,7 @@
                 <w:webHidden/>
                 <w:color w:val="000000" w:themeColor="text1"/>
               </w:rPr>
-              <w:instrText xml:space="preserve"> PAGEREF _Toc58236948 \h </w:instrText>
+              <w:instrText xml:space="preserve"> PAGEREF _Toc58351683 \h </w:instrText>
             </w:r>
             <w:r>
               <w:rPr>
@@ -1592,7 +1592,7 @@
               <w:szCs w:val="22"/>
             </w:rPr>
           </w:pPr>
-          <w:hyperlink w:anchor="_Toc58236949" w:history="1">
+          <w:hyperlink w:anchor="_Toc58351684" w:history="1">
             <w:r>
               <w:rPr>
                 <w:rStyle w:val="Hyperlink"/>
@@ -1626,7 +1626,7 @@
                 <w:webHidden/>
                 <w:color w:val="000000" w:themeColor="text1"/>
               </w:rPr>
-              <w:instrText xml:space="preserve"> PAGEREF _Toc58236949 \h </w:instrText>
+              <w:instrText xml:space="preserve"> PAGEREF _Toc58351684 \h </w:instrText>
             </w:r>
             <w:r>
               <w:rPr>
@@ -1678,7 +1678,7 @@
               <w:szCs w:val="22"/>
             </w:rPr>
           </w:pPr>
-          <w:hyperlink w:anchor="_Toc58236950" w:history="1">
+          <w:hyperlink w:anchor="_Toc58351685" w:history="1">
             <w:r>
               <w:rPr>
                 <w:rStyle w:val="Hyperlink"/>
@@ -1710,7 +1710,7 @@
                 <w:webHidden/>
                 <w:color w:val="000000" w:themeColor="text1"/>
               </w:rPr>
-              <w:instrText xml:space="preserve"> PAGEREF _Toc58236950 \h </w:instrText>
+              <w:instrText xml:space="preserve"> PAGEREF _Toc58351685 \h </w:instrText>
             </w:r>
             <w:r>
               <w:rPr>
@@ -1762,7 +1762,7 @@
               <w:szCs w:val="22"/>
             </w:rPr>
           </w:pPr>
-          <w:hyperlink w:anchor="_Toc58236951" w:history="1">
+          <w:hyperlink w:anchor="_Toc58351686" w:history="1">
             <w:r>
               <w:rPr>
                 <w:rStyle w:val="Hyperlink"/>
@@ -1794,7 +1794,7 @@
                 <w:webHidden/>
                 <w:color w:val="000000" w:themeColor="text1"/>
               </w:rPr>
-              <w:instrText xml:space="preserve"> PAGEREF _Toc58236951 \h </w:instrText>
+              <w:instrText xml:space="preserve"> PAGEREF _Toc58351686 \h </w:instrText>
             </w:r>
             <w:r>
               <w:rPr>
@@ -1846,7 +1846,7 @@
               <w:szCs w:val="22"/>
             </w:rPr>
           </w:pPr>
-          <w:hyperlink w:anchor="_Toc58236952" w:history="1">
+          <w:hyperlink w:anchor="_Toc58351687" w:history="1">
             <w:r>
               <w:rPr>
                 <w:rStyle w:val="Hyperlink"/>
@@ -1880,7 +1880,7 @@
                 <w:webHidden/>
                 <w:color w:val="000000" w:themeColor="text1"/>
               </w:rPr>
-              <w:instrText xml:space="preserve"> PAGEREF _Toc58236952 \h </w:instrText>
+              <w:instrText xml:space="preserve"> PAGEREF _Toc58351687 \h </w:instrText>
             </w:r>
             <w:r>
               <w:rPr>
@@ -1932,7 +1932,7 @@
               <w:szCs w:val="22"/>
             </w:rPr>
           </w:pPr>
-          <w:hyperlink w:anchor="_Toc58236953" w:history="1">
+          <w:hyperlink w:anchor="_Toc58351688" w:history="1">
             <w:r>
               <w:rPr>
                 <w:rStyle w:val="Hyperlink"/>
@@ -1964,7 +1964,7 @@
                 <w:webHidden/>
                 <w:color w:val="000000" w:themeColor="text1"/>
               </w:rPr>
-              <w:instrText xml:space="preserve"> PAGEREF _Toc58236953 \h </w:instrText>
+              <w:instrText xml:space="preserve"> PAGEREF _Toc58351688 \h </w:instrText>
             </w:r>
             <w:r>
               <w:rPr>
@@ -2016,7 +2016,7 @@
               <w:szCs w:val="22"/>
             </w:rPr>
           </w:pPr>
-          <w:hyperlink w:anchor="_Toc58236954" w:history="1">
+          <w:hyperlink w:anchor="_Toc58351689" w:history="1">
             <w:r>
               <w:rPr>
                 <w:rStyle w:val="Hyperlink"/>
@@ -2048,7 +2048,7 @@
                 <w:webHidden/>
                 <w:color w:val="000000" w:themeColor="text1"/>
               </w:rPr>
-              <w:instrText xml:space="preserve"> PAGEREF _Toc58236954 \h </w:instrText>
+              <w:instrText xml:space="preserve"> PAGEREF _Toc58351689 \h </w:instrText>
             </w:r>
             <w:r>
               <w:rPr>
@@ -2071,7 +2071,7 @@
                 <w:webHidden/>
                 <w:color w:val="000000" w:themeColor="text1"/>
               </w:rPr>
-              <w:t>12</w:t>
+              <w:t>13</w:t>
             </w:r>
             <w:r>
               <w:rPr>
@@ -2100,7 +2100,7 @@
               <w:szCs w:val="22"/>
             </w:rPr>
           </w:pPr>
-          <w:hyperlink w:anchor="_Toc58236955" w:history="1">
+          <w:hyperlink w:anchor="_Toc58351690" w:history="1">
             <w:r>
               <w:rPr>
                 <w:rStyle w:val="Hyperlink"/>
@@ -2132,7 +2132,7 @@
                 <w:webHidden/>
                 <w:color w:val="000000" w:themeColor="text1"/>
               </w:rPr>
-              <w:instrText xml:space="preserve"> PAGEREF _Toc58236955 \h </w:instrText>
+              <w:instrText xml:space="preserve"> PAGEREF _Toc58351690 \h </w:instrText>
             </w:r>
             <w:r>
               <w:rPr>
@@ -2184,7 +2184,7 @@
               <w:szCs w:val="22"/>
             </w:rPr>
           </w:pPr>
-          <w:hyperlink w:anchor="_Toc58236956" w:history="1">
+          <w:hyperlink w:anchor="_Toc58351691" w:history="1">
             <w:r>
               <w:rPr>
                 <w:rStyle w:val="Hyperlink"/>
@@ -2194,7 +2194,7 @@
                 <w:noProof/>
                 <w:color w:val="000000" w:themeColor="text1"/>
               </w:rPr>
-              <w:t>6. INFORMAÇÕES ADICIONAIS</w:t>
+              <w:t>6. REFERÊNCIAS</w:t>
             </w:r>
             <w:r>
               <w:rPr>
@@ -2218,7 +2218,7 @@
                 <w:webHidden/>
                 <w:color w:val="000000" w:themeColor="text1"/>
               </w:rPr>
-              <w:instrText xml:space="preserve"> PAGEREF _Toc58236956 \h </w:instrText>
+              <w:instrText xml:space="preserve"> PAGEREF _Toc58351691 \h </w:instrText>
             </w:r>
             <w:r>
               <w:rPr>
@@ -2242,6 +2242,92 @@
                 <w:color w:val="000000" w:themeColor="text1"/>
               </w:rPr>
               <w:t>14</w:t>
+            </w:r>
+            <w:r>
+              <w:rPr>
+                <w:noProof/>
+                <w:webHidden/>
+                <w:color w:val="000000" w:themeColor="text1"/>
+              </w:rPr>
+              <w:fldChar w:fldCharType="end"/>
+            </w:r>
+          </w:hyperlink>
+        </w:p>
+        <w:p>
+          <w:pPr>
+            <w:pStyle w:val="Sumrio1"/>
+            <w:tabs>
+              <w:tab w:val="right" w:leader="dot" w:pos="9061"/>
+            </w:tabs>
+            <w:spacing w:line="360" w:lineRule="auto"/>
+            <w:jc w:val="both"/>
+            <w:rPr>
+              <w:rFonts w:eastAsiaTheme="minorEastAsia"/>
+              <w:noProof/>
+              <w:color w:val="000000" w:themeColor="text1"/>
+              <w:kern w:val="0"/>
+              <w:sz w:val="22"/>
+              <w:szCs w:val="22"/>
+            </w:rPr>
+          </w:pPr>
+          <w:hyperlink w:anchor="_Toc58351692" w:history="1">
+            <w:r>
+              <w:rPr>
+                <w:rStyle w:val="Hyperlink"/>
+                <w:rFonts w:ascii="Arial" w:hAnsi="Arial" w:cs="Arial"/>
+                <w:b/>
+                <w:bCs/>
+                <w:noProof/>
+                <w:color w:val="000000" w:themeColor="text1"/>
+              </w:rPr>
+              <w:t>7. INFORMAÇÕES ADICIONAIS</w:t>
+            </w:r>
+            <w:r>
+              <w:rPr>
+                <w:noProof/>
+                <w:webHidden/>
+                <w:color w:val="000000" w:themeColor="text1"/>
+              </w:rPr>
+              <w:tab/>
+            </w:r>
+            <w:r>
+              <w:rPr>
+                <w:noProof/>
+                <w:webHidden/>
+                <w:color w:val="000000" w:themeColor="text1"/>
+              </w:rPr>
+              <w:fldChar w:fldCharType="begin"/>
+            </w:r>
+            <w:r>
+              <w:rPr>
+                <w:noProof/>
+                <w:webHidden/>
+                <w:color w:val="000000" w:themeColor="text1"/>
+              </w:rPr>
+              <w:instrText xml:space="preserve"> PAGEREF _Toc58351692 \h </w:instrText>
+            </w:r>
+            <w:r>
+              <w:rPr>
+                <w:noProof/>
+                <w:webHidden/>
+                <w:color w:val="000000" w:themeColor="text1"/>
+              </w:rPr>
+            </w:r>
+            <w:r>
+              <w:rPr>
+                <w:noProof/>
+                <w:webHidden/>
+                <w:color w:val="000000" w:themeColor="text1"/>
+              </w:rPr>
+              <w:fldChar w:fldCharType="separate"/>
+            </w:r>
+            <w:r>
+              <w:rPr>
+                <w:noProof/>
+                <w:webHidden/>
+                <w:color w:val="000000" w:themeColor="text1"/>
+              </w:rPr>
+              <w:t>15</w:t>
             </w:r>
             <w:r>
               <w:rPr>
@@ -2289,6 +2375,7 @@
               <w:sz w:val="36"/>
               <w:szCs w:val="36"/>
             </w:rPr>
+            <w:lastRenderedPageBreak/>
             <w:fldChar w:fldCharType="end"/>
           </w:r>
           <w:r>
@@ -2319,7 +2406,7 @@
           <w:szCs w:val="24"/>
         </w:rPr>
       </w:pPr>
-      <w:bookmarkStart w:id="0" w:name="_Toc58236934"/>
+      <w:bookmarkStart w:id="0" w:name="_Toc58351669"/>
       <w:r>
         <w:rPr>
           <w:rFonts w:ascii="Arial" w:hAnsi="Arial" w:cs="Arial"/>
@@ -2369,7 +2456,7 @@
         </w:rPr>
       </w:pPr>
       <w:bookmarkStart w:id="1" w:name="_Toc57975227"/>
-      <w:bookmarkStart w:id="2" w:name="_Toc58236935"/>
+      <w:bookmarkStart w:id="2" w:name="_Toc58351670"/>
       <w:r>
         <w:rPr>
           <w:rFonts w:ascii="Arial" w:hAnsi="Arial" w:cs="Arial"/>
@@ -2479,7 +2566,7 @@
         </w:rPr>
       </w:pPr>
       <w:bookmarkStart w:id="4" w:name="_Toc57975228"/>
-      <w:bookmarkStart w:id="5" w:name="_Toc58236936"/>
+      <w:bookmarkStart w:id="5" w:name="_Toc58351671"/>
       <w:r>
         <w:rPr>
           <w:rFonts w:ascii="Arial" w:hAnsi="Arial" w:cs="Arial"/>
@@ -2562,7 +2649,7 @@
           <w:szCs w:val="24"/>
         </w:rPr>
       </w:pPr>
-      <w:bookmarkStart w:id="6" w:name="_Toc58236937"/>
+      <w:bookmarkStart w:id="6" w:name="_Toc58351672"/>
       <w:r>
         <w:rPr>
           <w:rFonts w:ascii="Arial" w:hAnsi="Arial" w:cs="Arial"/>
@@ -2896,7 +2983,7 @@
           <w:szCs w:val="24"/>
         </w:rPr>
       </w:pPr>
-      <w:bookmarkStart w:id="7" w:name="_Toc58236938"/>
+      <w:bookmarkStart w:id="7" w:name="_Toc58351673"/>
       <w:r>
         <w:rPr>
           <w:rFonts w:ascii="Arial" w:hAnsi="Arial" w:cs="Arial"/>
@@ -3020,7 +3107,7 @@
           <w:szCs w:val="24"/>
         </w:rPr>
       </w:pPr>
-      <w:bookmarkStart w:id="8" w:name="_Toc58236939"/>
+      <w:bookmarkStart w:id="8" w:name="_Toc58351674"/>
       <w:r>
         <w:rPr>
           <w:rFonts w:ascii="Arial" w:hAnsi="Arial" w:cs="Arial"/>
@@ -3415,7 +3502,7 @@
           <w:szCs w:val="24"/>
         </w:rPr>
       </w:pPr>
-      <w:bookmarkStart w:id="11" w:name="_Toc58236940"/>
+      <w:bookmarkStart w:id="11" w:name="_Toc58351675"/>
       <w:r>
         <w:rPr>
           <w:rFonts w:ascii="Arial" w:hAnsi="Arial" w:cs="Arial"/>
@@ -3777,7 +3864,7 @@
       </w:pPr>
       <w:bookmarkStart w:id="12" w:name="_Toc512519596"/>
       <w:bookmarkStart w:id="13" w:name="_Toc57975235"/>
-      <w:bookmarkStart w:id="14" w:name="_Toc58236941"/>
+      <w:bookmarkStart w:id="14" w:name="_Toc58351676"/>
       <w:r>
         <w:rPr>
           <w:rFonts w:ascii="Arial" w:hAnsi="Arial" w:cs="Arial"/>
@@ -4020,7 +4107,7 @@
           <w:szCs w:val="24"/>
         </w:rPr>
       </w:pPr>
-      <w:bookmarkStart w:id="15" w:name="_Toc58236942"/>
+      <w:bookmarkStart w:id="15" w:name="_Toc58351677"/>
       <w:r>
         <w:rPr>
           <w:rFonts w:ascii="Arial" w:hAnsi="Arial" w:cs="Arial"/>
@@ -4333,7 +4420,7 @@
       </w:pPr>
       <w:bookmarkStart w:id="16" w:name="_Toc512519598"/>
       <w:bookmarkStart w:id="17" w:name="_Toc57975237"/>
-      <w:bookmarkStart w:id="18" w:name="_Toc58236943"/>
+      <w:bookmarkStart w:id="18" w:name="_Toc58351678"/>
       <w:r>
         <w:rPr>
           <w:rFonts w:ascii="Arial" w:hAnsi="Arial" w:cs="Arial"/>
@@ -4475,7 +4562,7 @@
           <w:szCs w:val="24"/>
         </w:rPr>
       </w:pPr>
-      <w:bookmarkStart w:id="21" w:name="_Toc58236944"/>
+      <w:bookmarkStart w:id="21" w:name="_Toc58351679"/>
       <w:r>
         <w:rPr>
           <w:rFonts w:ascii="Arial" w:hAnsi="Arial" w:cs="Arial"/>
@@ -4514,7 +4601,7 @@
           <w:szCs w:val="24"/>
         </w:rPr>
       </w:pPr>
-      <w:bookmarkStart w:id="22" w:name="_Toc58236945"/>
+      <w:bookmarkStart w:id="22" w:name="_Toc58351680"/>
       <w:r>
         <w:rPr>
           <w:rFonts w:ascii="Arial" w:hAnsi="Arial" w:cs="Arial"/>
@@ -4760,7 +4847,7 @@
           <w:szCs w:val="24"/>
         </w:rPr>
       </w:pPr>
-      <w:bookmarkStart w:id="23" w:name="_Toc58236946"/>
+      <w:bookmarkStart w:id="23" w:name="_Toc58351681"/>
       <w:r>
         <w:rPr>
           <w:rFonts w:ascii="Arial" w:hAnsi="Arial" w:cs="Arial"/>
@@ -6104,7 +6191,7 @@
           <w:szCs w:val="24"/>
         </w:rPr>
       </w:pPr>
-      <w:bookmarkStart w:id="24" w:name="_Toc58236947"/>
+      <w:bookmarkStart w:id="24" w:name="_Toc58351682"/>
       <w:r>
         <w:rPr>
           <w:rFonts w:ascii="Arial" w:hAnsi="Arial" w:cs="Arial"/>
@@ -6359,7 +6446,7 @@
           <w:szCs w:val="24"/>
         </w:rPr>
       </w:pPr>
-      <w:bookmarkStart w:id="25" w:name="_Toc58236948"/>
+      <w:bookmarkStart w:id="25" w:name="_Toc58351683"/>
       <w:r>
         <w:rPr>
           <w:rFonts w:ascii="Arial" w:hAnsi="Arial" w:cs="Arial"/>
@@ -6532,7 +6619,7 @@
           <w:szCs w:val="24"/>
         </w:rPr>
       </w:pPr>
-      <w:bookmarkStart w:id="26" w:name="_Toc58236949"/>
+      <w:bookmarkStart w:id="26" w:name="_Toc58351684"/>
       <w:r>
         <w:rPr>
           <w:rFonts w:ascii="Arial" w:hAnsi="Arial" w:cs="Arial"/>
@@ -6558,7 +6645,7 @@
           <w:szCs w:val="24"/>
         </w:rPr>
       </w:pPr>
-      <w:bookmarkStart w:id="27" w:name="_Toc58236950"/>
+      <w:bookmarkStart w:id="27" w:name="_Toc58351685"/>
       <w:r>
         <w:rPr>
           <w:rFonts w:ascii="Arial" w:hAnsi="Arial" w:cs="Arial"/>
@@ -6723,7 +6810,7 @@
           <w:szCs w:val="24"/>
         </w:rPr>
       </w:pPr>
-      <w:bookmarkStart w:id="28" w:name="_Toc58236951"/>
+      <w:bookmarkStart w:id="28" w:name="_Toc58351686"/>
       <w:r>
         <w:rPr>
           <w:rFonts w:ascii="Arial" w:hAnsi="Arial" w:cs="Arial"/>
@@ -6831,6 +6918,7 @@
     </w:p>
     <w:p>
       <w:pPr>
+        <w:spacing w:before="0" w:after="480"/>
         <w:jc w:val="center"/>
         <w:rPr>
           <w:rFonts w:ascii="Arial" w:hAnsi="Arial" w:cs="Arial"/>
@@ -6839,6 +6927,186 @@
           <w:color w:val="000000" w:themeColor="text1"/>
         </w:rPr>
       </w:pPr>
+      <w:r>
+        <w:rPr>
+          <w:rFonts w:ascii="Arial" w:hAnsi="Arial" w:cs="Arial"/>
+          <w:b/>
+          <w:bCs/>
+          <w:noProof/>
+          <w:color w:val="000000" w:themeColor="text1"/>
+        </w:rPr>
+        <w:drawing>
+          <wp:inline distT="0" distB="0" distL="0" distR="0" wp14:anchorId="232D6F73" wp14:editId="18A4C4F3">
+            <wp:extent cx="5690821" cy="2115167"/>
+            <wp:effectExtent l="19050" t="19050" r="24765" b="19050"/>
+            <wp:docPr id="2" name="Imagem 2"/>
+            <wp:cNvGraphicFramePr>
+              <a:graphicFrameLocks xmlns:a="http://schemas.openxmlformats.org/drawingml/2006/main" noChangeAspect="1"/>
+            </wp:cNvGraphicFramePr>
+            <a:graphic xmlns:a="http://schemas.openxmlformats.org/drawingml/2006/main">
+              <a:graphicData uri="http://schemas.openxmlformats.org/drawingml/2006/picture">
+                <pic:pic xmlns:pic="http://schemas.openxmlformats.org/drawingml/2006/picture">
+                  <pic:nvPicPr>
+                    <pic:cNvPr id="2" name="Imagem 2"/>
+                    <pic:cNvPicPr/>
+                  </pic:nvPicPr>
+                  <pic:blipFill>
+                    <a:blip r:embed="rId24">
+                      <a:extLst>
+                        <a:ext uri="{28A0092B-C50C-407E-A947-70E740481C1C}">
+                          <a14:useLocalDpi xmlns:a14="http://schemas.microsoft.com/office/drawing/2010/main" val="0"/>
+                        </a:ext>
+                      </a:extLst>
+                    </a:blip>
+                    <a:stretch>
+                      <a:fillRect/>
+                    </a:stretch>
+                  </pic:blipFill>
+                  <pic:spPr>
+                    <a:xfrm>
+                      <a:off x="0" y="0"/>
+                      <a:ext cx="5698402" cy="2117985"/>
+                    </a:xfrm>
+                    <a:prstGeom prst="rect">
+                      <a:avLst/>
+                    </a:prstGeom>
+                    <a:ln>
+                      <a:solidFill>
+                        <a:schemeClr val="tx1"/>
+                      </a:solidFill>
+                    </a:ln>
+                  </pic:spPr>
+                </pic:pic>
+              </a:graphicData>
+            </a:graphic>
+          </wp:inline>
+        </w:drawing>
+      </w:r>
+    </w:p>
+    <w:p>
+      <w:pPr>
+        <w:jc w:val="center"/>
+        <w:rPr>
+          <w:rFonts w:ascii="Arial" w:hAnsi="Arial" w:cs="Arial"/>
+          <w:b/>
+          <w:bCs/>
+          <w:color w:val="000000" w:themeColor="text1"/>
+        </w:rPr>
+      </w:pPr>
+      <w:r>
+        <w:rPr>
+          <w:rFonts w:ascii="Arial" w:hAnsi="Arial" w:cs="Arial"/>
+          <w:b/>
+          <w:bCs/>
+          <w:color w:val="000000" w:themeColor="text1"/>
+        </w:rPr>
+        <w:t>Imagem 1</w:t>
+      </w:r>
+      <w:r>
+        <w:rPr>
+          <w:rFonts w:ascii="Arial" w:hAnsi="Arial" w:cs="Arial"/>
+          <w:b/>
+          <w:bCs/>
+          <w:color w:val="000000" w:themeColor="text1"/>
+        </w:rPr>
+        <w:t>5</w:t>
+      </w:r>
+      <w:r>
+        <w:rPr>
+          <w:rFonts w:ascii="Arial" w:hAnsi="Arial" w:cs="Arial"/>
+          <w:b/>
+          <w:bCs/>
+          <w:color w:val="000000" w:themeColor="text1"/>
+        </w:rPr>
+        <w:t xml:space="preserve">: Ferramenta de suporte ao usuário </w:t>
+      </w:r>
+      <w:proofErr w:type="spellStart"/>
+      <w:r>
+        <w:rPr>
+          <w:rFonts w:ascii="Arial" w:hAnsi="Arial" w:cs="Arial"/>
+          <w:b/>
+          <w:bCs/>
+          <w:color w:val="000000" w:themeColor="text1"/>
+        </w:rPr>
+        <w:t>Zendesk</w:t>
+      </w:r>
+      <w:proofErr w:type="spellEnd"/>
+      <w:r>
+        <w:rPr>
+          <w:rFonts w:ascii="Arial" w:hAnsi="Arial" w:cs="Arial"/>
+          <w:b/>
+          <w:bCs/>
+          <w:color w:val="000000" w:themeColor="text1"/>
+        </w:rPr>
+        <w:t>.</w:t>
+      </w:r>
+    </w:p>
+    <w:p>
+      <w:pPr>
+        <w:spacing w:before="0" w:after="600"/>
+        <w:jc w:val="center"/>
+        <w:rPr>
+          <w:rFonts w:ascii="Arial" w:hAnsi="Arial" w:cs="Arial"/>
+          <w:b/>
+          <w:bCs/>
+          <w:color w:val="000000" w:themeColor="text1"/>
+        </w:rPr>
+      </w:pPr>
+      <w:r>
+        <w:rPr>
+          <w:rFonts w:ascii="Arial" w:hAnsi="Arial" w:cs="Arial"/>
+          <w:b/>
+          <w:bCs/>
+          <w:noProof/>
+          <w:color w:val="000000" w:themeColor="text1"/>
+        </w:rPr>
+        <w:drawing>
+          <wp:inline distT="0" distB="0" distL="0" distR="0" wp14:anchorId="298B4EF9" wp14:editId="72868452">
+            <wp:extent cx="5692873" cy="2641600"/>
+            <wp:effectExtent l="19050" t="19050" r="22225" b="25400"/>
+            <wp:docPr id="16" name="Imagem 16"/>
+            <wp:cNvGraphicFramePr>
+              <a:graphicFrameLocks xmlns:a="http://schemas.openxmlformats.org/drawingml/2006/main" noChangeAspect="1"/>
+            </wp:cNvGraphicFramePr>
+            <a:graphic xmlns:a="http://schemas.openxmlformats.org/drawingml/2006/main">
+              <a:graphicData uri="http://schemas.openxmlformats.org/drawingml/2006/picture">
+                <pic:pic xmlns:pic="http://schemas.openxmlformats.org/drawingml/2006/picture">
+                  <pic:nvPicPr>
+                    <pic:cNvPr id="16" name="Imagem 16"/>
+                    <pic:cNvPicPr/>
+                  </pic:nvPicPr>
+                  <pic:blipFill>
+                    <a:blip r:embed="rId25">
+                      <a:extLst>
+                        <a:ext uri="{28A0092B-C50C-407E-A947-70E740481C1C}">
+                          <a14:useLocalDpi xmlns:a14="http://schemas.microsoft.com/office/drawing/2010/main" val="0"/>
+                        </a:ext>
+                      </a:extLst>
+                    </a:blip>
+                    <a:stretch>
+                      <a:fillRect/>
+                    </a:stretch>
+                  </pic:blipFill>
+                  <pic:spPr>
+                    <a:xfrm>
+                      <a:off x="0" y="0"/>
+                      <a:ext cx="5693069" cy="2641691"/>
+                    </a:xfrm>
+                    <a:prstGeom prst="rect">
+                      <a:avLst/>
+                    </a:prstGeom>
+                    <a:ln>
+                      <a:solidFill>
+                        <a:schemeClr val="tx1"/>
+                      </a:solidFill>
+                    </a:ln>
+                  </pic:spPr>
+                </pic:pic>
+              </a:graphicData>
+            </a:graphic>
+          </wp:inline>
+        </w:drawing>
+      </w:r>
     </w:p>
     <w:p>
       <w:pPr>
@@ -6854,7 +7122,7 @@
           <w:szCs w:val="24"/>
         </w:rPr>
       </w:pPr>
-      <w:bookmarkStart w:id="29" w:name="_Toc58236952"/>
+      <w:bookmarkStart w:id="29" w:name="_Toc58351687"/>
       <w:r>
         <w:rPr>
           <w:rFonts w:ascii="Arial" w:hAnsi="Arial" w:cs="Arial"/>
@@ -6880,7 +7148,7 @@
           <w:szCs w:val="24"/>
         </w:rPr>
       </w:pPr>
-      <w:bookmarkStart w:id="30" w:name="_Toc58236953"/>
+      <w:bookmarkStart w:id="30" w:name="_Toc58351688"/>
       <w:r>
         <w:rPr>
           <w:rFonts w:ascii="Arial" w:hAnsi="Arial" w:cs="Arial"/>
@@ -6989,7 +7257,17 @@
           <w:sz w:val="24"/>
           <w:szCs w:val="24"/>
         </w:rPr>
-        <w:t xml:space="preserve"> da Microsoft com a função de cadastro e login implementada. Para melhor compreensão do usuário acerca da solução, foram desenvolvidos os documentos HLD e LLD e manual de instalação bem como também este próprio documento. O usuário pode constatar a vantagem do uso da solução </w:t>
+        <w:t xml:space="preserve"> da Microsoft com a função de cadastro e login implementada. Para melhor compreensão do usuário acerca da solução, foram </w:t>
+      </w:r>
+      <w:r>
+        <w:rPr>
+          <w:rFonts w:ascii="Arial" w:hAnsi="Arial" w:cs="Arial"/>
+          <w:color w:val="000000" w:themeColor="text1"/>
+          <w:sz w:val="24"/>
+          <w:szCs w:val="24"/>
+        </w:rPr>
+        <w:lastRenderedPageBreak/>
+        <w:t xml:space="preserve">desenvolvidos os documentos HLD e LLD e manual de instalação bem como também este próprio documento. O usuário pode constatar a vantagem do uso da solução </w:t>
       </w:r>
       <w:proofErr w:type="spellStart"/>
       <w:r>
@@ -7040,7 +7318,16 @@
           <w:sz w:val="24"/>
           <w:szCs w:val="24"/>
         </w:rPr>
-        <w:t>, o que pode ser interessante para controle interno do cliente.</w:t>
+        <w:t>, o que pode ser interessante para controle interno do cliente</w:t>
+      </w:r>
+      <w:r>
+        <w:rPr>
+          <w:rFonts w:ascii="Arial" w:hAnsi="Arial" w:cs="Arial"/>
+          <w:color w:val="000000" w:themeColor="text1"/>
+          <w:sz w:val="24"/>
+          <w:szCs w:val="24"/>
+        </w:rPr>
+        <w:t>.</w:t>
       </w:r>
     </w:p>
     <w:p>
@@ -7055,7 +7342,7 @@
           <w:szCs w:val="24"/>
         </w:rPr>
       </w:pPr>
-      <w:bookmarkStart w:id="31" w:name="_Toc58236954"/>
+      <w:bookmarkStart w:id="31" w:name="_Toc58351689"/>
       <w:r>
         <w:rPr>
           <w:rFonts w:ascii="Arial" w:hAnsi="Arial" w:cs="Arial"/>
@@ -7117,6 +7404,15 @@
           <w:sz w:val="24"/>
           <w:szCs w:val="24"/>
         </w:rPr>
+        <w:t>,</w:t>
+      </w:r>
+      <w:r>
+        <w:rPr>
+          <w:rFonts w:ascii="Arial" w:hAnsi="Arial" w:cs="Arial"/>
+          <w:color w:val="000000" w:themeColor="text1"/>
+          <w:sz w:val="24"/>
+          <w:szCs w:val="24"/>
+        </w:rPr>
         <w:t xml:space="preserve"> devido ser um projeto em equipe</w:t>
       </w:r>
       <w:r>
@@ -7162,7 +7458,61 @@
           <w:sz w:val="24"/>
           <w:szCs w:val="24"/>
         </w:rPr>
-        <w:t xml:space="preserve">resultados agora somados auxiliaram na conclusão deste projeto. O integrante </w:t>
+        <w:t>resultados</w:t>
+      </w:r>
+      <w:r>
+        <w:rPr>
+          <w:rFonts w:ascii="Arial" w:hAnsi="Arial" w:cs="Arial"/>
+          <w:color w:val="000000" w:themeColor="text1"/>
+          <w:sz w:val="24"/>
+          <w:szCs w:val="24"/>
+        </w:rPr>
+        <w:t>,</w:t>
+      </w:r>
+      <w:r>
+        <w:rPr>
+          <w:rFonts w:ascii="Arial" w:hAnsi="Arial" w:cs="Arial"/>
+          <w:color w:val="000000" w:themeColor="text1"/>
+          <w:sz w:val="24"/>
+          <w:szCs w:val="24"/>
+        </w:rPr>
+        <w:t xml:space="preserve"> agora somados</w:t>
+      </w:r>
+      <w:r>
+        <w:rPr>
+          <w:rFonts w:ascii="Arial" w:hAnsi="Arial" w:cs="Arial"/>
+          <w:color w:val="000000" w:themeColor="text1"/>
+          <w:sz w:val="24"/>
+          <w:szCs w:val="24"/>
+        </w:rPr>
+        <w:t>,</w:t>
+      </w:r>
+      <w:r>
+        <w:rPr>
+          <w:rFonts w:ascii="Arial" w:hAnsi="Arial" w:cs="Arial"/>
+          <w:color w:val="000000" w:themeColor="text1"/>
+          <w:sz w:val="24"/>
+          <w:szCs w:val="24"/>
+        </w:rPr>
+        <w:t xml:space="preserve"> auxilia</w:t>
+      </w:r>
+      <w:r>
+        <w:rPr>
+          <w:rFonts w:ascii="Arial" w:hAnsi="Arial" w:cs="Arial"/>
+          <w:color w:val="000000" w:themeColor="text1"/>
+          <w:sz w:val="24"/>
+          <w:szCs w:val="24"/>
+        </w:rPr>
+        <w:t>ssem</w:t>
+      </w:r>
+      <w:r>
+        <w:rPr>
+          <w:rFonts w:ascii="Arial" w:hAnsi="Arial" w:cs="Arial"/>
+          <w:color w:val="000000" w:themeColor="text1"/>
+          <w:sz w:val="24"/>
+          <w:szCs w:val="24"/>
+        </w:rPr>
+        <w:t xml:space="preserve"> na conclusão deste projeto. O integrante </w:t>
       </w:r>
       <w:r>
         <w:rPr>
@@ -7182,7 +7532,27 @@
           <w:sz w:val="24"/>
           <w:szCs w:val="24"/>
         </w:rPr>
-        <w:t xml:space="preserve"> cita que teve dificuldade em especial com a estilização do site em CSS</w:t>
+        <w:t xml:space="preserve"> cita que teve dificuldade em especial com a </w:t>
+      </w:r>
+      <w:r>
+        <w:rPr>
+          <w:rFonts w:ascii="Arial" w:hAnsi="Arial" w:cs="Arial"/>
+          <w:color w:val="000000" w:themeColor="text1"/>
+          <w:sz w:val="24"/>
+          <w:szCs w:val="24"/>
+        </w:rPr>
+        <w:t xml:space="preserve">construção do layout do site institucional, ou seja, precisou aperfeiçoar muito suas habilidades em </w:t>
+      </w:r>
+      <w:r>
+        <w:rPr>
+          <w:rFonts w:ascii="Arial" w:hAnsi="Arial" w:cs="Arial"/>
+          <w:i/>
+          <w:iCs/>
+          <w:color w:val="000000" w:themeColor="text1"/>
+          <w:sz w:val="24"/>
+          <w:szCs w:val="24"/>
+        </w:rPr>
+        <w:t>front-end</w:t>
       </w:r>
       <w:r>
         <w:rPr>
@@ -7276,12 +7646,25 @@
           <w:sz w:val="24"/>
           <w:szCs w:val="24"/>
         </w:rPr>
-        <w:t>, diz que desenvolveu muito seu front-</w:t>
+        <w:t xml:space="preserve">, diz que desenvolveu muito seu </w:t>
+      </w:r>
+      <w:r>
+        <w:rPr>
+          <w:rFonts w:ascii="Arial" w:hAnsi="Arial" w:cs="Arial"/>
+          <w:i/>
+          <w:iCs/>
+          <w:color w:val="000000" w:themeColor="text1"/>
+          <w:sz w:val="24"/>
+          <w:szCs w:val="24"/>
+        </w:rPr>
+        <w:t>front-</w:t>
       </w:r>
       <w:proofErr w:type="spellStart"/>
       <w:r>
         <w:rPr>
           <w:rFonts w:ascii="Arial" w:hAnsi="Arial" w:cs="Arial"/>
+          <w:i/>
+          <w:iCs/>
           <w:color w:val="000000" w:themeColor="text1"/>
           <w:sz w:val="24"/>
           <w:szCs w:val="24"/>
@@ -7302,6 +7685,8 @@
       <w:r>
         <w:rPr>
           <w:rFonts w:ascii="Arial" w:hAnsi="Arial" w:cs="Arial"/>
+          <w:i/>
+          <w:iCs/>
           <w:color w:val="000000" w:themeColor="text1"/>
           <w:sz w:val="24"/>
           <w:szCs w:val="24"/>
@@ -7336,18 +7721,193 @@
           <w:sz w:val="24"/>
           <w:szCs w:val="24"/>
         </w:rPr>
-        <w:t xml:space="preserve"> diz ter desenvolvido melhor seu front-</w:t>
+        <w:t xml:space="preserve"> diz ter desenvolvido melhor seu </w:t>
+      </w:r>
+      <w:r>
+        <w:rPr>
+          <w:rFonts w:ascii="Arial" w:hAnsi="Arial" w:cs="Arial"/>
+          <w:i/>
+          <w:iCs/>
+          <w:color w:val="000000" w:themeColor="text1"/>
+          <w:sz w:val="24"/>
+          <w:szCs w:val="24"/>
+        </w:rPr>
+        <w:t>front-end</w:t>
+      </w:r>
+      <w:r>
+        <w:rPr>
+          <w:rFonts w:ascii="Arial" w:hAnsi="Arial" w:cs="Arial"/>
+          <w:color w:val="000000" w:themeColor="text1"/>
+          <w:sz w:val="24"/>
+          <w:szCs w:val="24"/>
+        </w:rPr>
+        <w:t>.</w:t>
+      </w:r>
+      <w:r>
+        <w:rPr>
+          <w:rFonts w:ascii="Arial" w:hAnsi="Arial" w:cs="Arial"/>
+          <w:color w:val="000000" w:themeColor="text1"/>
+          <w:sz w:val="24"/>
+          <w:szCs w:val="24"/>
+        </w:rPr>
+        <w:t xml:space="preserve"> O integrante </w:t>
+      </w:r>
+      <w:r>
+        <w:rPr>
+          <w:rFonts w:ascii="Arial" w:hAnsi="Arial" w:cs="Arial"/>
+          <w:b/>
+          <w:bCs/>
+          <w:color w:val="000000" w:themeColor="text1"/>
+          <w:sz w:val="24"/>
+          <w:szCs w:val="24"/>
+        </w:rPr>
+        <w:t>André</w:t>
+      </w:r>
+      <w:r>
+        <w:rPr>
+          <w:rFonts w:ascii="Arial" w:hAnsi="Arial" w:cs="Arial"/>
+          <w:color w:val="000000" w:themeColor="text1"/>
+          <w:sz w:val="24"/>
+          <w:szCs w:val="24"/>
+        </w:rPr>
+        <w:t xml:space="preserve"> diz ter aprendido muito na parte Teórica T.I</w:t>
+      </w:r>
+      <w:r>
+        <w:rPr>
+          <w:rFonts w:ascii="Arial" w:hAnsi="Arial" w:cs="Arial"/>
+          <w:color w:val="000000" w:themeColor="text1"/>
+          <w:sz w:val="24"/>
+          <w:szCs w:val="24"/>
+        </w:rPr>
+        <w:t>.</w:t>
+      </w:r>
+      <w:r>
+        <w:rPr>
+          <w:rFonts w:ascii="Arial" w:hAnsi="Arial" w:cs="Arial"/>
+          <w:color w:val="000000" w:themeColor="text1"/>
+          <w:sz w:val="24"/>
+          <w:szCs w:val="24"/>
+        </w:rPr>
+        <w:t xml:space="preserve"> e no </w:t>
       </w:r>
       <w:proofErr w:type="spellStart"/>
       <w:r>
         <w:rPr>
           <w:rFonts w:ascii="Arial" w:hAnsi="Arial" w:cs="Arial"/>
+          <w:i/>
+          <w:iCs/>
+          <w:color w:val="000000" w:themeColor="text1"/>
+          <w:sz w:val="24"/>
+          <w:szCs w:val="24"/>
+        </w:rPr>
+        <w:t>back</w:t>
+      </w:r>
+      <w:proofErr w:type="spellEnd"/>
+      <w:r>
+        <w:rPr>
+          <w:rFonts w:ascii="Arial" w:hAnsi="Arial" w:cs="Arial"/>
+          <w:color w:val="000000" w:themeColor="text1"/>
+          <w:sz w:val="24"/>
+          <w:szCs w:val="24"/>
+        </w:rPr>
+        <w:t xml:space="preserve"> e </w:t>
+      </w:r>
+      <w:r>
+        <w:rPr>
+          <w:rFonts w:ascii="Arial" w:hAnsi="Arial" w:cs="Arial"/>
+          <w:i/>
+          <w:iCs/>
+          <w:color w:val="000000" w:themeColor="text1"/>
+          <w:sz w:val="24"/>
+          <w:szCs w:val="24"/>
+        </w:rPr>
+        <w:t>front</w:t>
+      </w:r>
+      <w:r>
+        <w:rPr>
+          <w:rFonts w:ascii="Arial" w:hAnsi="Arial" w:cs="Arial"/>
+          <w:i/>
+          <w:iCs/>
+          <w:color w:val="000000" w:themeColor="text1"/>
+          <w:sz w:val="24"/>
+          <w:szCs w:val="24"/>
+        </w:rPr>
+        <w:t>-</w:t>
+      </w:r>
+      <w:r>
+        <w:rPr>
+          <w:rFonts w:ascii="Arial" w:hAnsi="Arial" w:cs="Arial"/>
+          <w:i/>
+          <w:iCs/>
           <w:color w:val="000000" w:themeColor="text1"/>
           <w:sz w:val="24"/>
           <w:szCs w:val="24"/>
         </w:rPr>
         <w:t>end</w:t>
       </w:r>
+      <w:r>
+        <w:rPr>
+          <w:rFonts w:ascii="Arial" w:hAnsi="Arial" w:cs="Arial"/>
+          <w:color w:val="000000" w:themeColor="text1"/>
+          <w:sz w:val="24"/>
+          <w:szCs w:val="24"/>
+        </w:rPr>
+        <w:t xml:space="preserve">. A integrante </w:t>
+      </w:r>
+      <w:r>
+        <w:rPr>
+          <w:rFonts w:ascii="Arial" w:hAnsi="Arial" w:cs="Arial"/>
+          <w:b/>
+          <w:bCs/>
+          <w:color w:val="000000" w:themeColor="text1"/>
+          <w:sz w:val="24"/>
+          <w:szCs w:val="24"/>
+        </w:rPr>
+        <w:t>Priscila</w:t>
+      </w:r>
+      <w:r>
+        <w:rPr>
+          <w:rFonts w:ascii="Arial" w:hAnsi="Arial" w:cs="Arial"/>
+          <w:color w:val="000000" w:themeColor="text1"/>
+          <w:sz w:val="24"/>
+          <w:szCs w:val="24"/>
+        </w:rPr>
+        <w:t xml:space="preserve"> cita ter tido muita dificuldade em </w:t>
+      </w:r>
+      <w:r>
+        <w:rPr>
+          <w:rFonts w:ascii="Arial" w:hAnsi="Arial" w:cs="Arial"/>
+          <w:i/>
+          <w:iCs/>
+          <w:color w:val="000000" w:themeColor="text1"/>
+          <w:sz w:val="24"/>
+          <w:szCs w:val="24"/>
+        </w:rPr>
+        <w:t>f</w:t>
+      </w:r>
+      <w:r>
+        <w:rPr>
+          <w:rFonts w:ascii="Arial" w:hAnsi="Arial" w:cs="Arial"/>
+          <w:i/>
+          <w:iCs/>
+          <w:color w:val="000000" w:themeColor="text1"/>
+          <w:sz w:val="24"/>
+          <w:szCs w:val="24"/>
+        </w:rPr>
+        <w:t>ront-</w:t>
+      </w:r>
+      <w:proofErr w:type="spellStart"/>
+      <w:r>
+        <w:rPr>
+          <w:rFonts w:ascii="Arial" w:hAnsi="Arial" w:cs="Arial"/>
+          <w:i/>
+          <w:iCs/>
+          <w:color w:val="000000" w:themeColor="text1"/>
+          <w:sz w:val="24"/>
+          <w:szCs w:val="24"/>
+        </w:rPr>
+        <w:t>end</w:t>
+      </w:r>
       <w:proofErr w:type="spellEnd"/>
       <w:r>
         <w:rPr>
@@ -7356,106 +7916,108 @@
           <w:sz w:val="24"/>
           <w:szCs w:val="24"/>
         </w:rPr>
-        <w:t xml:space="preserve"> e que superou muito.</w:t>
-      </w:r>
-      <w:r>
-        <w:rPr>
-          <w:rFonts w:ascii="Arial" w:hAnsi="Arial" w:cs="Arial"/>
-          <w:color w:val="000000" w:themeColor="text1"/>
-          <w:sz w:val="24"/>
-          <w:szCs w:val="24"/>
-        </w:rPr>
-        <w:t xml:space="preserve"> O integrante </w:t>
-      </w:r>
-      <w:r>
-        <w:rPr>
-          <w:rFonts w:ascii="Arial" w:hAnsi="Arial" w:cs="Arial"/>
-          <w:b/>
-          <w:bCs/>
-          <w:color w:val="000000" w:themeColor="text1"/>
-          <w:sz w:val="24"/>
-          <w:szCs w:val="24"/>
-        </w:rPr>
-        <w:t>André</w:t>
-      </w:r>
-      <w:r>
-        <w:rPr>
-          <w:rFonts w:ascii="Arial" w:hAnsi="Arial" w:cs="Arial"/>
-          <w:color w:val="000000" w:themeColor="text1"/>
-          <w:sz w:val="24"/>
-          <w:szCs w:val="24"/>
-        </w:rPr>
-        <w:t xml:space="preserve">, diz ter aprendido muito na parte Teórica T.I, e no </w:t>
-      </w:r>
-      <w:proofErr w:type="spellStart"/>
-      <w:r>
-        <w:rPr>
-          <w:rFonts w:ascii="Arial" w:hAnsi="Arial" w:cs="Arial"/>
-          <w:color w:val="000000" w:themeColor="text1"/>
-          <w:sz w:val="24"/>
-          <w:szCs w:val="24"/>
-        </w:rPr>
-        <w:t>back</w:t>
-      </w:r>
-      <w:proofErr w:type="spellEnd"/>
-      <w:r>
-        <w:rPr>
-          <w:rFonts w:ascii="Arial" w:hAnsi="Arial" w:cs="Arial"/>
-          <w:color w:val="000000" w:themeColor="text1"/>
-          <w:sz w:val="24"/>
-          <w:szCs w:val="24"/>
-        </w:rPr>
-        <w:t xml:space="preserve"> e front end. A integrante </w:t>
-      </w:r>
-      <w:r>
-        <w:rPr>
-          <w:rFonts w:ascii="Arial" w:hAnsi="Arial" w:cs="Arial"/>
-          <w:b/>
-          <w:bCs/>
-          <w:color w:val="000000" w:themeColor="text1"/>
-          <w:sz w:val="24"/>
-          <w:szCs w:val="24"/>
-        </w:rPr>
-        <w:t>Priscila</w:t>
-      </w:r>
-      <w:r>
-        <w:rPr>
-          <w:rFonts w:ascii="Arial" w:hAnsi="Arial" w:cs="Arial"/>
-          <w:color w:val="000000" w:themeColor="text1"/>
-          <w:sz w:val="24"/>
-          <w:szCs w:val="24"/>
-        </w:rPr>
-        <w:t xml:space="preserve">, cita </w:t>
-      </w:r>
-      <w:r>
-        <w:rPr>
-          <w:rFonts w:ascii="Arial" w:hAnsi="Arial" w:cs="Arial"/>
-          <w:color w:val="000000" w:themeColor="text1"/>
-          <w:sz w:val="24"/>
-          <w:szCs w:val="24"/>
-        </w:rPr>
-        <w:lastRenderedPageBreak/>
-        <w:t>ter tido muita dificuldade em Front-</w:t>
-      </w:r>
-      <w:proofErr w:type="spellStart"/>
-      <w:r>
-        <w:rPr>
-          <w:rFonts w:ascii="Arial" w:hAnsi="Arial" w:cs="Arial"/>
-          <w:color w:val="000000" w:themeColor="text1"/>
-          <w:sz w:val="24"/>
-          <w:szCs w:val="24"/>
-        </w:rPr>
-        <w:t>end</w:t>
-      </w:r>
-      <w:proofErr w:type="spellEnd"/>
-      <w:r>
-        <w:rPr>
-          <w:rFonts w:ascii="Arial" w:hAnsi="Arial" w:cs="Arial"/>
-          <w:color w:val="000000" w:themeColor="text1"/>
-          <w:sz w:val="24"/>
-          <w:szCs w:val="24"/>
-        </w:rPr>
-        <w:t>, Aprender a lidar com trabalho em Grupo, e as Metodologias novas, como Scrum.</w:t>
+        <w:t xml:space="preserve">, </w:t>
+      </w:r>
+      <w:r>
+        <w:rPr>
+          <w:rFonts w:ascii="Arial" w:hAnsi="Arial" w:cs="Arial"/>
+          <w:color w:val="000000" w:themeColor="text1"/>
+          <w:sz w:val="24"/>
+          <w:szCs w:val="24"/>
+        </w:rPr>
+        <w:t>precisou aprimorar suas competências em trabalhar em equipe</w:t>
+      </w:r>
+      <w:r>
+        <w:rPr>
+          <w:rFonts w:ascii="Arial" w:hAnsi="Arial" w:cs="Arial"/>
+          <w:color w:val="000000" w:themeColor="text1"/>
+          <w:sz w:val="24"/>
+          <w:szCs w:val="24"/>
+        </w:rPr>
+        <w:t xml:space="preserve"> e </w:t>
+      </w:r>
+      <w:r>
+        <w:rPr>
+          <w:rFonts w:ascii="Arial" w:hAnsi="Arial" w:cs="Arial"/>
+          <w:color w:val="000000" w:themeColor="text1"/>
+          <w:sz w:val="24"/>
+          <w:szCs w:val="24"/>
+        </w:rPr>
+        <w:t>por fim acostumar-se com</w:t>
+      </w:r>
+      <w:r>
+        <w:rPr>
+          <w:rFonts w:ascii="Arial" w:hAnsi="Arial" w:cs="Arial"/>
+          <w:color w:val="000000" w:themeColor="text1"/>
+          <w:sz w:val="24"/>
+          <w:szCs w:val="24"/>
+        </w:rPr>
+        <w:t xml:space="preserve"> </w:t>
+      </w:r>
+      <w:r>
+        <w:rPr>
+          <w:rFonts w:ascii="Arial" w:hAnsi="Arial" w:cs="Arial"/>
+          <w:color w:val="000000" w:themeColor="text1"/>
+          <w:sz w:val="24"/>
+          <w:szCs w:val="24"/>
+        </w:rPr>
+        <w:t>novas m</w:t>
+      </w:r>
+      <w:r>
+        <w:rPr>
+          <w:rFonts w:ascii="Arial" w:hAnsi="Arial" w:cs="Arial"/>
+          <w:color w:val="000000" w:themeColor="text1"/>
+          <w:sz w:val="24"/>
+          <w:szCs w:val="24"/>
+        </w:rPr>
+        <w:t>etodologias</w:t>
+      </w:r>
+      <w:r>
+        <w:rPr>
+          <w:rFonts w:ascii="Arial" w:hAnsi="Arial" w:cs="Arial"/>
+          <w:color w:val="000000" w:themeColor="text1"/>
+          <w:sz w:val="24"/>
+          <w:szCs w:val="24"/>
+        </w:rPr>
+        <w:t xml:space="preserve"> de trabalho</w:t>
+      </w:r>
+      <w:r>
+        <w:rPr>
+          <w:rFonts w:ascii="Arial" w:hAnsi="Arial" w:cs="Arial"/>
+          <w:color w:val="000000" w:themeColor="text1"/>
+          <w:sz w:val="24"/>
+          <w:szCs w:val="24"/>
+        </w:rPr>
+        <w:t xml:space="preserve"> como </w:t>
+      </w:r>
+      <w:r>
+        <w:rPr>
+          <w:rFonts w:ascii="Arial" w:hAnsi="Arial" w:cs="Arial"/>
+          <w:color w:val="000000" w:themeColor="text1"/>
+          <w:sz w:val="24"/>
+          <w:szCs w:val="24"/>
+        </w:rPr>
+        <w:t xml:space="preserve">a </w:t>
+      </w:r>
+      <w:r>
+        <w:rPr>
+          <w:rFonts w:ascii="Arial" w:hAnsi="Arial" w:cs="Arial"/>
+          <w:i/>
+          <w:iCs/>
+          <w:color w:val="000000" w:themeColor="text1"/>
+          <w:sz w:val="24"/>
+          <w:szCs w:val="24"/>
+        </w:rPr>
+        <w:t>Scrum</w:t>
+      </w:r>
+      <w:r>
+        <w:rPr>
+          <w:rFonts w:ascii="Arial" w:hAnsi="Arial" w:cs="Arial"/>
+          <w:color w:val="000000" w:themeColor="text1"/>
+          <w:sz w:val="24"/>
+          <w:szCs w:val="24"/>
+        </w:rPr>
+        <w:t>.</w:t>
       </w:r>
     </w:p>
     <w:p>
@@ -7470,7 +8032,7 @@
           <w:szCs w:val="24"/>
         </w:rPr>
       </w:pPr>
-      <w:bookmarkStart w:id="32" w:name="_Toc58236955"/>
+      <w:bookmarkStart w:id="32" w:name="_Toc58351690"/>
       <w:r>
         <w:rPr>
           <w:rFonts w:ascii="Arial" w:hAnsi="Arial" w:cs="Arial"/>
@@ -7523,7 +8085,25 @@
           <w:sz w:val="24"/>
           <w:szCs w:val="24"/>
         </w:rPr>
-        <w:t xml:space="preserve"> teve uma data de fundação um tanto tardia por conta da estruturação de uma nova equipe, os resultados entregues sempre dentro dos prazos e atendendo aos requisitos exigidos atestam o comprometimento da equipe em entregar uma solução funcional, completa e de fácil usabilidade</w:t>
+        <w:t xml:space="preserve"> teve uma data de fundação um tanto tardia por conta da estruturação de uma nova equipe, os resultados entregues sempre dentro dos prazos e atendendo aos requisitos exigidos atestam o comprometimento d</w:t>
+      </w:r>
+      <w:r>
+        <w:rPr>
+          <w:rFonts w:ascii="Arial" w:hAnsi="Arial" w:cs="Arial"/>
+          <w:color w:val="000000" w:themeColor="text1"/>
+          <w:sz w:val="24"/>
+          <w:szCs w:val="24"/>
+        </w:rPr>
+        <w:t>o time</w:t>
+      </w:r>
+      <w:r>
+        <w:rPr>
+          <w:rFonts w:ascii="Arial" w:hAnsi="Arial" w:cs="Arial"/>
+          <w:color w:val="000000" w:themeColor="text1"/>
+          <w:sz w:val="24"/>
+          <w:szCs w:val="24"/>
+        </w:rPr>
+        <w:t xml:space="preserve"> em entregar uma solução funcional, completa e de fácil usabilidade</w:t>
       </w:r>
       <w:r>
         <w:rPr>
@@ -7550,7 +8130,35 @@
           <w:sz w:val="24"/>
           <w:szCs w:val="24"/>
         </w:rPr>
-        <w:t xml:space="preserve"> por fim podemos dizer que os integrantes estão satisfeitos com os resultados entregues, principalmente devido ao aprendizado </w:t>
+        <w:t xml:space="preserve"> por fim podemos dizer que os </w:t>
+      </w:r>
+      <w:r>
+        <w:rPr>
+          <w:rFonts w:ascii="Arial" w:hAnsi="Arial" w:cs="Arial"/>
+          <w:color w:val="000000" w:themeColor="text1"/>
+          <w:sz w:val="24"/>
+          <w:szCs w:val="24"/>
+        </w:rPr>
+        <w:lastRenderedPageBreak/>
+        <w:t xml:space="preserve">integrantes estão satisfeitos com os resultados </w:t>
+      </w:r>
+      <w:r>
+        <w:rPr>
+          <w:rFonts w:ascii="Arial" w:hAnsi="Arial" w:cs="Arial"/>
+          <w:color w:val="000000" w:themeColor="text1"/>
+          <w:sz w:val="24"/>
+          <w:szCs w:val="24"/>
+        </w:rPr>
+        <w:t>alcançados</w:t>
+      </w:r>
+      <w:r>
+        <w:rPr>
+          <w:rFonts w:ascii="Arial" w:hAnsi="Arial" w:cs="Arial"/>
+          <w:color w:val="000000" w:themeColor="text1"/>
+          <w:sz w:val="24"/>
+          <w:szCs w:val="24"/>
+        </w:rPr>
+        <w:t xml:space="preserve">, principalmente devido ao aprendizado </w:t>
       </w:r>
       <w:r>
         <w:rPr>
@@ -7573,6 +8181,7 @@
     </w:p>
     <w:p>
       <w:pPr>
+        <w:pStyle w:val="Ttulo1"/>
         <w:spacing w:before="0" w:after="360" w:line="360" w:lineRule="auto"/>
         <w:jc w:val="both"/>
         <w:rPr>
@@ -7584,6 +8193,7 @@
           <w:szCs w:val="24"/>
         </w:rPr>
       </w:pPr>
+      <w:bookmarkStart w:id="33" w:name="_Toc58351691"/>
       <w:r>
         <w:rPr>
           <w:rFonts w:ascii="Arial" w:hAnsi="Arial" w:cs="Arial"/>
@@ -7595,6 +8205,7 @@
         </w:rPr>
         <w:t>6. REFERÊNCIAS</w:t>
       </w:r>
+      <w:bookmarkEnd w:id="33"/>
     </w:p>
     <w:p>
       <w:pPr>
@@ -7606,7 +8217,7 @@
           <w:szCs w:val="24"/>
         </w:rPr>
       </w:pPr>
-      <w:hyperlink r:id="rId24" w:history="1">
+      <w:hyperlink r:id="rId26" w:history="1">
         <w:r>
           <w:rPr>
             <w:rStyle w:val="Hyperlink"/>
@@ -7861,7 +8472,7 @@
           <w:szCs w:val="24"/>
         </w:rPr>
       </w:pPr>
-      <w:hyperlink r:id="rId25" w:history="1">
+      <w:hyperlink r:id="rId27" w:history="1">
         <w:r>
           <w:rPr>
             <w:rStyle w:val="Hyperlink"/>
@@ -7954,7 +8565,7 @@
           <w:szCs w:val="24"/>
         </w:rPr>
       </w:pPr>
-      <w:hyperlink r:id="rId26" w:history="1">
+      <w:hyperlink r:id="rId28" w:history="1">
         <w:r>
           <w:rPr>
             <w:rStyle w:val="Hyperlink"/>
@@ -8039,7 +8650,7 @@
     </w:p>
     <w:p>
       <w:pPr>
-        <w:spacing w:before="0" w:after="1920" w:line="360" w:lineRule="auto"/>
+        <w:spacing w:before="0" w:after="5880" w:line="360" w:lineRule="auto"/>
         <w:jc w:val="both"/>
         <w:rPr>
           <w:color w:val="000000" w:themeColor="text1"/>
@@ -8047,7 +8658,7 @@
           <w:szCs w:val="24"/>
         </w:rPr>
       </w:pPr>
-      <w:hyperlink r:id="rId27" w:history="1">
+      <w:hyperlink r:id="rId29" w:history="1">
         <w:r>
           <w:rPr>
             <w:rStyle w:val="Hyperlink"/>
@@ -8142,8 +8753,8 @@
           <w:color w:val="000000" w:themeColor="text1"/>
         </w:rPr>
       </w:pPr>
-      <w:bookmarkStart w:id="33" w:name="_Toc56939798"/>
-      <w:bookmarkStart w:id="34" w:name="_Toc58236956"/>
+      <w:bookmarkStart w:id="34" w:name="_Toc56939798"/>
+      <w:bookmarkStart w:id="35" w:name="_Toc58351692"/>
       <w:r>
         <w:rPr>
           <w:rFonts w:ascii="Arial" w:hAnsi="Arial" w:cs="Arial"/>
@@ -8154,7 +8765,18 @@
           <w:szCs w:val="24"/>
         </w:rPr>
         <w:lastRenderedPageBreak/>
-        <w:t xml:space="preserve">6. </w:t>
+        <w:t>7</w:t>
+      </w:r>
+      <w:r>
+        <w:rPr>
+          <w:rFonts w:ascii="Arial" w:hAnsi="Arial" w:cs="Arial"/>
+          <w:b/>
+          <w:bCs/>
+          <w:color w:val="000000" w:themeColor="text1"/>
+          <w:sz w:val="24"/>
+          <w:szCs w:val="24"/>
+        </w:rPr>
+        <w:t xml:space="preserve">. </w:t>
       </w:r>
       <w:r>
         <w:rPr>
@@ -8167,7 +8789,7 @@
         </w:rPr>
         <w:t>I</w:t>
       </w:r>
-      <w:bookmarkEnd w:id="33"/>
+      <w:bookmarkEnd w:id="34"/>
       <w:r>
         <w:rPr>
           <w:rFonts w:ascii="Arial" w:hAnsi="Arial" w:cs="Arial"/>
@@ -8179,7 +8801,7 @@
         </w:rPr>
         <w:t>NFORMAÇÕES ADICIONAIS</w:t>
       </w:r>
-      <w:bookmarkEnd w:id="34"/>
+      <w:bookmarkEnd w:id="35"/>
     </w:p>
     <w:p>
       <w:pPr>
@@ -8217,11 +8839,22 @@
       <w:r>
         <w:rPr>
           <w:rFonts w:ascii="Arial" w:hAnsi="Arial" w:cs="Arial"/>
-          <w:color w:val="000000" w:themeColor="text1"/>
-          <w:sz w:val="24"/>
-          <w:szCs w:val="24"/>
-        </w:rPr>
-        <w:t>Tel.: (11) 2384-0732.</w:t>
+          <w:b/>
+          <w:bCs/>
+          <w:color w:val="000000" w:themeColor="text1"/>
+          <w:sz w:val="24"/>
+          <w:szCs w:val="24"/>
+        </w:rPr>
+        <w:t>Tel.:</w:t>
+      </w:r>
+      <w:r>
+        <w:rPr>
+          <w:rFonts w:ascii="Arial" w:hAnsi="Arial" w:cs="Arial"/>
+          <w:color w:val="000000" w:themeColor="text1"/>
+          <w:sz w:val="24"/>
+          <w:szCs w:val="24"/>
+        </w:rPr>
+        <w:t xml:space="preserve"> (11) 2384-0732.</w:t>
       </w:r>
     </w:p>
     <w:p>
@@ -8238,11 +8871,33 @@
       <w:r>
         <w:rPr>
           <w:rFonts w:ascii="Arial" w:hAnsi="Arial" w:cs="Arial"/>
-          <w:color w:val="000000" w:themeColor="text1"/>
-          <w:sz w:val="24"/>
-          <w:szCs w:val="24"/>
-        </w:rPr>
-        <w:t>E-mail: suporte@vaccinus.com.br</w:t>
+          <w:b/>
+          <w:bCs/>
+          <w:color w:val="000000" w:themeColor="text1"/>
+          <w:sz w:val="24"/>
+          <w:szCs w:val="24"/>
+        </w:rPr>
+        <w:t>E-mail:</w:t>
+      </w:r>
+      <w:r>
+        <w:rPr>
+          <w:rFonts w:ascii="Arial" w:hAnsi="Arial" w:cs="Arial"/>
+          <w:color w:val="000000" w:themeColor="text1"/>
+          <w:sz w:val="24"/>
+          <w:szCs w:val="24"/>
+        </w:rPr>
+        <w:t xml:space="preserve"> </w:t>
+      </w:r>
+      <w:r>
+        <w:rPr>
+          <w:rFonts w:ascii="Arial" w:hAnsi="Arial" w:cs="Arial"/>
+          <w:i/>
+          <w:iCs/>
+          <w:color w:val="2E74B5" w:themeColor="accent5" w:themeShade="BF"/>
+          <w:sz w:val="24"/>
+          <w:szCs w:val="24"/>
+        </w:rPr>
+        <w:t>suporte@vaccinus.com.br</w:t>
       </w:r>
     </w:p>
     <w:p>
@@ -8261,25 +8916,34 @@
       <w:r>
         <w:rPr>
           <w:rFonts w:ascii="Arial" w:hAnsi="Arial" w:cs="Arial"/>
-          <w:color w:val="000000" w:themeColor="text1"/>
-          <w:sz w:val="24"/>
-          <w:szCs w:val="24"/>
-        </w:rPr>
-        <w:t xml:space="preserve">Suporte: </w:t>
-      </w:r>
-      <w:hyperlink r:id="rId28" w:history="1">
-        <w:r>
-          <w:rPr>
-            <w:rStyle w:val="Hyperlink"/>
-            <w:rFonts w:ascii="Arial" w:hAnsi="Arial" w:cs="Arial"/>
-            <w:color w:val="000000" w:themeColor="text1"/>
-            <w:sz w:val="24"/>
-            <w:szCs w:val="24"/>
-            <w:u w:val="none"/>
-          </w:rPr>
-          <w:t>https://vaccinus.zendesk.com</w:t>
-        </w:r>
-      </w:hyperlink>
+          <w:b/>
+          <w:bCs/>
+          <w:color w:val="000000" w:themeColor="text1"/>
+          <w:sz w:val="24"/>
+          <w:szCs w:val="24"/>
+        </w:rPr>
+        <w:t>Suporte:</w:t>
+      </w:r>
+      <w:r>
+        <w:rPr>
+          <w:rFonts w:ascii="Arial" w:hAnsi="Arial" w:cs="Arial"/>
+          <w:color w:val="000000" w:themeColor="text1"/>
+          <w:sz w:val="24"/>
+          <w:szCs w:val="24"/>
+        </w:rPr>
+        <w:t xml:space="preserve"> </w:t>
+      </w:r>
+      <w:r>
+        <w:rPr>
+          <w:rFonts w:ascii="Arial" w:hAnsi="Arial" w:cs="Arial"/>
+          <w:i/>
+          <w:iCs/>
+          <w:color w:val="2E74B5" w:themeColor="accent5" w:themeShade="BF"/>
+          <w:sz w:val="24"/>
+          <w:szCs w:val="24"/>
+        </w:rPr>
+        <w:t>https://vaccinushelp.zendesk.com</w:t>
+      </w:r>
     </w:p>
     <w:p>
       <w:pPr>
@@ -8316,7 +8980,7 @@
                     <pic:cNvPicPr/>
                   </pic:nvPicPr>
                   <pic:blipFill>
-                    <a:blip r:embed="rId29">
+                    <a:blip r:embed="rId30">
                       <a:extLst>
                         <a:ext uri="{28A0092B-C50C-407E-A947-70E740481C1C}">
                           <a14:useLocalDpi xmlns:a14="http://schemas.microsoft.com/office/drawing/2010/main" val="0"/>
@@ -8355,7 +9019,7 @@
       </w:pPr>
     </w:p>
     <w:sectPr>
-      <w:footerReference w:type="default" r:id="rId30"/>
+      <w:footerReference w:type="default" r:id="rId31"/>
       <w:pgSz w:w="11906" w:h="16838"/>
       <w:pgMar w:top="1701" w:right="1134" w:bottom="1134" w:left="1701" w:header="709" w:footer="709" w:gutter="0"/>
       <w:pgNumType w:start="1"/>
@@ -9256,7 +9920,7 @@
   <w:style w:type="paragraph" w:default="1" w:styleId="Normal">
     <w:name w:val="Normal"/>
     <w:qFormat/>
-    <w:rsid w:val="000A1F43"/>
+    <w:rsid w:val="00F46281"/>
     <w:pPr>
       <w:spacing w:before="40" w:after="40" w:line="240" w:lineRule="auto"/>
     </w:pPr>

</xml_diff>